<commit_message>
Noorin updated the data sizes using the DBModel. An item is highlighted in yellow because I am not certain of it.
</commit_message>
<xml_diff>
--- a/Web Agenda/sql/Design Doc(data sizes)v0.1.docx
+++ b/Web Agenda/sql/Design Doc(data sizes)v0.1.docx
@@ -8057,6 +8057,24 @@
     </w:p>
     <w:p>
       <w:pPr>
+        <w:rPr>
+          <w:rFonts w:asciiTheme="majorHAnsi" w:eastAsiaTheme="majorEastAsia" w:hAnsiTheme="majorHAnsi" w:cstheme="majorBidi"/>
+          <w:b/>
+          <w:bCs/>
+          <w:color w:val="000000" w:themeColor="text1"/>
+          <w:sz w:val="26"/>
+          <w:szCs w:val="26"/>
+        </w:rPr>
+      </w:pPr>
+      <w:r>
+        <w:rPr>
+          <w:color w:val="000000" w:themeColor="text1"/>
+        </w:rPr>
+        <w:br w:type="page"/>
+      </w:r>
+    </w:p>
+    <w:p>
+      <w:pPr>
         <w:pStyle w:val="Heading2"/>
         <w:rPr>
           <w:color w:val="000000" w:themeColor="text1"/>
@@ -8066,6 +8084,7 @@
         <w:rPr>
           <w:color w:val="000000" w:themeColor="text1"/>
         </w:rPr>
+        <w:lastRenderedPageBreak/>
         <w:t>Expected Data Size</w:t>
       </w:r>
     </w:p>
@@ -8091,7 +8110,6 @@
         <w:rPr>
           <w:iCs/>
         </w:rPr>
-        <w:lastRenderedPageBreak/>
         <w:t>Expected max number of object is derived from Deerfoot Inn and Casino captured requirements:</w:t>
       </w:r>
     </w:p>
@@ -8309,6 +8327,9 @@
       <w:r>
         <w:t xml:space="preserve"> </w:t>
       </w:r>
+      <w:r>
+        <w:t>Three times the workgroup. 450 workgroupRelations.</w:t>
+      </w:r>
     </w:p>
     <w:p>
       <w:pPr>
@@ -8339,6 +8360,9 @@
       <w:r>
         <w:t>job types.</w:t>
       </w:r>
+      <w:r>
+        <w:t xml:space="preserve"> </w:t>
+      </w:r>
     </w:p>
     <w:p>
       <w:pPr>
@@ -8393,8 +8417,33 @@
       <w:r>
         <w:rPr>
           <w:b/>
+          <w:highlight w:val="yellow"/>
         </w:rPr>
-        <w:t>ShiftSched-</w:t>
+        <w:t>ShiftSched</w:t>
+      </w:r>
+      <w:r>
+        <w:rPr>
+          <w:b/>
+        </w:rPr>
+        <w:t>-</w:t>
+      </w:r>
+      <w:r>
+        <w:rPr>
+          <w:b/>
+        </w:rPr>
+        <w:t xml:space="preserve"> </w:t>
+      </w:r>
+      <w:r>
+        <w:t xml:space="preserve">A maximum of  </w:t>
+      </w:r>
+      <w:r>
+        <w:rPr>
+          <w:highlight w:val="yellow"/>
+        </w:rPr>
+        <w:t>1575000</w:t>
+      </w:r>
+      <w:r>
+        <w:t>.</w:t>
       </w:r>
     </w:p>
     <w:p>
@@ -8410,6 +8459,18 @@
           <w:b/>
         </w:rPr>
         <w:t xml:space="preserve">ShiftLocation – </w:t>
+      </w:r>
+      <w:r>
+        <w:t xml:space="preserve">A maximum of 50 locations. </w:t>
+      </w:r>
+      <w:r>
+        <w:t xml:space="preserve">This inlcudes </w:t>
+      </w:r>
+      <w:r>
+        <w:t>9 restaurants, 2 hotels, casino floor, customer service</w:t>
+      </w:r>
+      <w:r>
+        <w:t xml:space="preserve"> …etc</w:t>
       </w:r>
     </w:p>
     <w:p>
@@ -8536,6 +8597,9 @@
         </w:rPr>
         <w:t xml:space="preserve">Schedule- </w:t>
       </w:r>
+      <w:r>
+        <w:t>50850</w:t>
+      </w:r>
     </w:p>
     <w:p>
       <w:pPr>
@@ -8641,6 +8705,15 @@
         </w:rPr>
         <w:t xml:space="preserve">WorkgroupRelation- </w:t>
       </w:r>
+      <w:r>
+        <w:rPr>
+          <w:b/>
+        </w:rPr>
+        <w:t xml:space="preserve"> </w:t>
+      </w:r>
+      <w:r>
+        <w:t>3600</w:t>
+      </w:r>
     </w:p>
     <w:p>
       <w:pPr>
@@ -8701,8 +8774,24 @@
       <w:r>
         <w:rPr>
           <w:b/>
+          <w:highlight w:val="yellow"/>
         </w:rPr>
-        <w:t>ShiftSched-</w:t>
+        <w:t>ShiftSched</w:t>
+      </w:r>
+      <w:r>
+        <w:rPr>
+          <w:b/>
+        </w:rPr>
+        <w:t>-</w:t>
+      </w:r>
+      <w:r>
+        <w:rPr>
+          <w:b/>
+        </w:rPr>
+        <w:t xml:space="preserve"> </w:t>
+      </w:r>
+      <w:r>
+        <w:t>12 600 000</w:t>
       </w:r>
     </w:p>
     <w:p>
@@ -8718,6 +8807,9 @@
           <w:b/>
         </w:rPr>
         <w:t xml:space="preserve">ShiftLocation- </w:t>
+      </w:r>
+      <w:r>
+        <w:t>1100</w:t>
       </w:r>
     </w:p>
     <w:p>
@@ -10030,7 +10122,7 @@
 </file>
 
 <file path=customXml/itemProps1.xml><?xml version="1.0" encoding="utf-8"?>
-<ds:datastoreItem xmlns:ds="http://schemas.openxmlformats.org/officeDocument/2006/customXml" ds:itemID="{20FC2CE3-A006-491D-BBFE-4F3FDCD82E54}">
+<ds:datastoreItem xmlns:ds="http://schemas.openxmlformats.org/officeDocument/2006/customXml" ds:itemID="{99868796-9C36-417A-91D1-E1C98511580D}">
   <ds:schemaRefs>
     <ds:schemaRef ds:uri="http://schemas.openxmlformats.org/officeDocument/2006/bibliography"/>
   </ds:schemaRefs>

</xml_diff>